<commit_message>
customize to run on windows
</commit_message>
<xml_diff>
--- a/template.docx
+++ b/template.docx
@@ -1,10 +1,10 @@
 
 <file path=word/document.xml><?xml version="1.0" encoding="utf-8"?>
-<w:document xmlns:wpc="http://schemas.microsoft.com/office/word/2010/wordprocessingCanvas" xmlns:cx="http://schemas.microsoft.com/office/drawing/2014/chartex" xmlns:mc="http://schemas.openxmlformats.org/markup-compatibility/2006" xmlns:o="urn:schemas-microsoft-com:office:office" xmlns:r="http://schemas.openxmlformats.org/officeDocument/2006/relationships" xmlns:m="http://schemas.openxmlformats.org/officeDocument/2006/math" xmlns:v="urn:schemas-microsoft-com:vml" xmlns:wp14="http://schemas.microsoft.com/office/word/2010/wordprocessingDrawing" xmlns:wp="http://schemas.openxmlformats.org/drawingml/2006/wordprocessingDrawing" xmlns:w10="urn:schemas-microsoft-com:office:word" xmlns:w="http://schemas.openxmlformats.org/wordprocessingml/2006/main" xmlns:w14="http://schemas.microsoft.com/office/word/2010/wordml" xmlns:w15="http://schemas.microsoft.com/office/word/2012/wordml" xmlns:w16se="http://schemas.microsoft.com/office/word/2015/wordml/symex" xmlns:wpg="http://schemas.microsoft.com/office/word/2010/wordprocessingGroup" xmlns:wpi="http://schemas.microsoft.com/office/word/2010/wordprocessingInk" xmlns:wne="http://schemas.microsoft.com/office/word/2006/wordml" xmlns:wps="http://schemas.microsoft.com/office/word/2010/wordprocessingShape" mc:Ignorable="w14 w15 w16se wp14">
+<w:document xmlns:wpc="http://schemas.microsoft.com/office/word/2010/wordprocessingCanvas" xmlns:cx="http://schemas.microsoft.com/office/drawing/2014/chartex" xmlns:cx1="http://schemas.microsoft.com/office/drawing/2015/9/8/chartex" xmlns:cx2="http://schemas.microsoft.com/office/drawing/2015/10/21/chartex" xmlns:cx3="http://schemas.microsoft.com/office/drawing/2016/5/9/chartex" xmlns:cx4="http://schemas.microsoft.com/office/drawing/2016/5/10/chartex" xmlns:cx5="http://schemas.microsoft.com/office/drawing/2016/5/11/chartex" xmlns:cx6="http://schemas.microsoft.com/office/drawing/2016/5/12/chartex" xmlns:cx7="http://schemas.microsoft.com/office/drawing/2016/5/13/chartex" xmlns:cx8="http://schemas.microsoft.com/office/drawing/2016/5/14/chartex" xmlns:mc="http://schemas.openxmlformats.org/markup-compatibility/2006" xmlns:aink="http://schemas.microsoft.com/office/drawing/2016/ink" xmlns:am3d="http://schemas.microsoft.com/office/drawing/2017/model3d" xmlns:o="urn:schemas-microsoft-com:office:office" xmlns:r="http://schemas.openxmlformats.org/officeDocument/2006/relationships" xmlns:m="http://schemas.openxmlformats.org/officeDocument/2006/math" xmlns:v="urn:schemas-microsoft-com:vml" xmlns:wp14="http://schemas.microsoft.com/office/word/2010/wordprocessingDrawing" xmlns:wp="http://schemas.openxmlformats.org/drawingml/2006/wordprocessingDrawing" xmlns:w10="urn:schemas-microsoft-com:office:word" xmlns:w="http://schemas.openxmlformats.org/wordprocessingml/2006/main" xmlns:w14="http://schemas.microsoft.com/office/word/2010/wordml" xmlns:w15="http://schemas.microsoft.com/office/word/2012/wordml" xmlns:w16cex="http://schemas.microsoft.com/office/word/2018/wordml/cex" xmlns:w16cid="http://schemas.microsoft.com/office/word/2016/wordml/cid" xmlns:w16="http://schemas.microsoft.com/office/word/2018/wordml" xmlns:w16sdtdh="http://schemas.microsoft.com/office/word/2020/wordml/sdtdatahash" xmlns:w16se="http://schemas.microsoft.com/office/word/2015/wordml/symex" xmlns:wpg="http://schemas.microsoft.com/office/word/2010/wordprocessingGroup" xmlns:wpi="http://schemas.microsoft.com/office/word/2010/wordprocessingInk" xmlns:wne="http://schemas.microsoft.com/office/word/2006/wordml" xmlns:wps="http://schemas.microsoft.com/office/word/2010/wordprocessingShape" mc:Ignorable="w14 w15 w16se w16cid w16 w16cex w16sdtdh wp14">
   <w:body>
     <w:p>
       <w:pPr>
-        <w:pStyle w:val="1"/>
+        <w:pStyle w:val="Heading1"/>
         <w:jc w:val="center"/>
         <w:rPr>
           <w:b/>
@@ -31,7 +31,7 @@
     </w:p>
     <w:p>
       <w:pPr>
-        <w:pStyle w:val="1"/>
+        <w:pStyle w:val="Heading1"/>
         <w:pBdr>
           <w:bottom w:val="single" w:sz="4" w:space="1" w:color="auto"/>
         </w:pBdr>
@@ -88,7 +88,7 @@
     <w:p/>
     <w:p>
       <w:pPr>
-        <w:pStyle w:val="2"/>
+        <w:pStyle w:val="Heading2"/>
         <w:numPr>
           <w:ilvl w:val="0"/>
           <w:numId w:val="1"/>
@@ -211,7 +211,7 @@
     </w:p>
     <w:p>
       <w:pPr>
-        <w:pStyle w:val="ae"/>
+        <w:pStyle w:val="ListParagraph"/>
         <w:numPr>
           <w:ilvl w:val="0"/>
           <w:numId w:val="4"/>
@@ -264,7 +264,7 @@
     </w:p>
     <w:p>
       <w:pPr>
-        <w:pStyle w:val="ae"/>
+        <w:pStyle w:val="ListParagraph"/>
         <w:numPr>
           <w:ilvl w:val="0"/>
           <w:numId w:val="4"/>
@@ -285,7 +285,7 @@
     </w:p>
     <w:p>
       <w:pPr>
-        <w:pStyle w:val="ae"/>
+        <w:pStyle w:val="ListParagraph"/>
         <w:numPr>
           <w:ilvl w:val="0"/>
           <w:numId w:val="4"/>
@@ -303,8 +303,6 @@
         </w:rPr>
         <w:t>комиссия за покупку ценных бумаг учитывается при продаже и, при необходимости (когда продаются не все бумаги сразу), уменьшается пропорционально оставшимся (не проданным) бумагам</w:t>
       </w:r>
-      <w:bookmarkStart w:id="0" w:name="_GoBack"/>
-      <w:bookmarkEnd w:id="0"/>
     </w:p>
     <w:p>
       <w:pPr>
@@ -1071,7 +1069,7 @@
     </w:p>
     <w:p>
       <w:pPr>
-        <w:pStyle w:val="2"/>
+        <w:pStyle w:val="Heading2"/>
         <w:numPr>
           <w:ilvl w:val="0"/>
           <w:numId w:val="1"/>
@@ -1090,7 +1088,7 @@
     </w:p>
     <w:p>
       <w:pPr>
-        <w:pStyle w:val="3"/>
+        <w:pStyle w:val="Heading3"/>
         <w:ind w:firstLine="360"/>
       </w:pPr>
       <w:r>
@@ -4274,7 +4272,7 @@
     </w:p>
     <w:p>
       <w:pPr>
-        <w:pStyle w:val="3"/>
+        <w:pStyle w:val="Heading3"/>
         <w:ind w:firstLine="360"/>
       </w:pPr>
       <w:r>
@@ -4304,7 +4302,7 @@
     </w:p>
     <w:tbl>
       <w:tblPr>
-        <w:tblStyle w:val="af4"/>
+        <w:tblStyle w:val="TableGrid"/>
         <w:tblW w:w="5000" w:type="pct"/>
         <w:tblLook w:val="04A0" w:firstRow="1" w:lastRow="0" w:firstColumn="1" w:lastColumn="0" w:noHBand="0" w:noVBand="1"/>
       </w:tblPr>
@@ -5414,7 +5412,7 @@
     </w:p>
     <w:p>
       <w:pPr>
-        <w:pStyle w:val="2"/>
+        <w:pStyle w:val="Heading2"/>
         <w:rPr>
           <w:color w:val="auto"/>
         </w:rPr>
@@ -5425,7 +5423,7 @@
     </w:p>
     <w:p>
       <w:pPr>
-        <w:pStyle w:val="3"/>
+        <w:pStyle w:val="Heading3"/>
         <w:ind w:firstLine="360"/>
       </w:pPr>
       <w:r>
@@ -5457,7 +5455,7 @@
     </w:p>
     <w:tbl>
       <w:tblPr>
-        <w:tblStyle w:val="af4"/>
+        <w:tblStyle w:val="TableGrid"/>
         <w:tblW w:w="14561" w:type="dxa"/>
         <w:tblLook w:val="04A0" w:firstRow="1" w:lastRow="0" w:firstColumn="1" w:lastColumn="0" w:noHBand="0" w:noVBand="1"/>
       </w:tblPr>
@@ -6263,7 +6261,7 @@
     </w:p>
     <w:p>
       <w:pPr>
-        <w:pStyle w:val="3"/>
+        <w:pStyle w:val="Heading3"/>
         <w:rPr>
           <w:b w:val="0"/>
           <w:bCs/>
@@ -6370,7 +6368,7 @@
     </w:p>
     <w:p>
       <w:pPr>
-        <w:pStyle w:val="3"/>
+        <w:pStyle w:val="Heading3"/>
         <w:ind w:firstLine="360"/>
       </w:pPr>
       <w:r>
@@ -6546,7 +6544,7 @@
     </w:p>
     <w:tbl>
       <w:tblPr>
-        <w:tblStyle w:val="af4"/>
+        <w:tblStyle w:val="TableGrid"/>
         <w:tblW w:w="0" w:type="auto"/>
         <w:tblLook w:val="04A0" w:firstRow="1" w:lastRow="0" w:firstColumn="1" w:lastColumn="0" w:noHBand="0" w:noVBand="1"/>
       </w:tblPr>
@@ -7486,7 +7484,7 @@
     </w:p>
     <w:p>
       <w:pPr>
-        <w:pStyle w:val="3"/>
+        <w:pStyle w:val="Heading3"/>
         <w:rPr>
           <w:b w:val="0"/>
           <w:bCs/>
@@ -7563,7 +7561,7 @@
     </w:p>
     <w:p>
       <w:pPr>
-        <w:pStyle w:val="2"/>
+        <w:pStyle w:val="Heading2"/>
         <w:numPr>
           <w:ilvl w:val="0"/>
           <w:numId w:val="1"/>
@@ -7591,7 +7589,7 @@
     </w:p>
     <w:p>
       <w:pPr>
-        <w:pStyle w:val="ae"/>
+        <w:pStyle w:val="ListParagraph"/>
         <w:numPr>
           <w:ilvl w:val="0"/>
           <w:numId w:val="3"/>
@@ -7609,20 +7607,12 @@
           <w:sz w:val="24"/>
           <w:szCs w:val="24"/>
         </w:rPr>
-        <w:t>Договор - соглашение с Брокером на оказание услуг - англ.</w:t>
-      </w:r>
-      <w:r>
-        <w:rPr>
-          <w:bCs/>
-          <w:sz w:val="24"/>
-          <w:szCs w:val="24"/>
-        </w:rPr>
-        <w:t>, рус.</w:t>
+        <w:t>Справка об открытии брокерского счета</w:t>
       </w:r>
     </w:p>
     <w:p>
       <w:pPr>
-        <w:pStyle w:val="ae"/>
+        <w:pStyle w:val="ListParagraph"/>
         <w:numPr>
           <w:ilvl w:val="0"/>
           <w:numId w:val="3"/>
@@ -7640,60 +7630,6 @@
           <w:sz w:val="24"/>
           <w:szCs w:val="24"/>
         </w:rPr>
-        <w:t>Справка об открытии брокерского счета</w:t>
-      </w:r>
-      <w:r>
-        <w:rPr>
-          <w:bCs/>
-          <w:sz w:val="24"/>
-          <w:szCs w:val="24"/>
-        </w:rPr>
-        <w:t xml:space="preserve"> – англ., рус.</w:t>
-      </w:r>
-    </w:p>
-    <w:p>
-      <w:pPr>
-        <w:pStyle w:val="ae"/>
-        <w:numPr>
-          <w:ilvl w:val="0"/>
-          <w:numId w:val="3"/>
-        </w:numPr>
-        <w:jc w:val="both"/>
-        <w:rPr>
-          <w:bCs/>
-          <w:sz w:val="24"/>
-          <w:szCs w:val="24"/>
-        </w:rPr>
-      </w:pPr>
-      <w:r>
-        <w:rPr>
-          <w:bCs/>
-          <w:sz w:val="24"/>
-          <w:szCs w:val="24"/>
-        </w:rPr>
-        <w:t>Платежные поручения</w:t>
-      </w:r>
-    </w:p>
-    <w:p>
-      <w:pPr>
-        <w:pStyle w:val="ae"/>
-        <w:numPr>
-          <w:ilvl w:val="0"/>
-          <w:numId w:val="3"/>
-        </w:numPr>
-        <w:jc w:val="both"/>
-        <w:rPr>
-          <w:bCs/>
-          <w:sz w:val="24"/>
-          <w:szCs w:val="24"/>
-        </w:rPr>
-      </w:pPr>
-      <w:r>
-        <w:rPr>
-          <w:bCs/>
-          <w:sz w:val="24"/>
-          <w:szCs w:val="24"/>
-        </w:rPr>
         <w:t>Подробны</w:t>
       </w:r>
       <w:r>
@@ -7727,22 +7663,6 @@
           <w:szCs w:val="24"/>
         </w:rPr>
         <w:t xml:space="preserve"> отчет со всеми операциями</w:t>
-      </w:r>
-      <w:r>
-        <w:rPr>
-          <w:bCs/>
-          <w:sz w:val="24"/>
-          <w:szCs w:val="24"/>
-        </w:rPr>
-        <w:t xml:space="preserve"> – англ., рус</w:t>
-      </w:r>
-      <w:r>
-        <w:rPr>
-          <w:bCs/>
-          <w:sz w:val="24"/>
-          <w:szCs w:val="24"/>
-        </w:rPr>
-        <w:t>.</w:t>
       </w:r>
     </w:p>
     <w:p>
@@ -7763,7 +7683,7 @@
 </file>
 
 <file path=word/endnotes.xml><?xml version="1.0" encoding="utf-8"?>
-<w:endnotes xmlns:wpc="http://schemas.microsoft.com/office/word/2010/wordprocessingCanvas" xmlns:cx="http://schemas.microsoft.com/office/drawing/2014/chartex" xmlns:mc="http://schemas.openxmlformats.org/markup-compatibility/2006" xmlns:o="urn:schemas-microsoft-com:office:office" xmlns:r="http://schemas.openxmlformats.org/officeDocument/2006/relationships" xmlns:m="http://schemas.openxmlformats.org/officeDocument/2006/math" xmlns:v="urn:schemas-microsoft-com:vml" xmlns:wp14="http://schemas.microsoft.com/office/word/2010/wordprocessingDrawing" xmlns:wp="http://schemas.openxmlformats.org/drawingml/2006/wordprocessingDrawing" xmlns:w10="urn:schemas-microsoft-com:office:word" xmlns:w="http://schemas.openxmlformats.org/wordprocessingml/2006/main" xmlns:w14="http://schemas.microsoft.com/office/word/2010/wordml" xmlns:w15="http://schemas.microsoft.com/office/word/2012/wordml" xmlns:w16se="http://schemas.microsoft.com/office/word/2015/wordml/symex" xmlns:wpg="http://schemas.microsoft.com/office/word/2010/wordprocessingGroup" xmlns:wpi="http://schemas.microsoft.com/office/word/2010/wordprocessingInk" xmlns:wne="http://schemas.microsoft.com/office/word/2006/wordml" xmlns:wps="http://schemas.microsoft.com/office/word/2010/wordprocessingShape" mc:Ignorable="w14 w15 w16se wp14">
+<w:endnotes xmlns:wpc="http://schemas.microsoft.com/office/word/2010/wordprocessingCanvas" xmlns:cx="http://schemas.microsoft.com/office/drawing/2014/chartex" xmlns:cx1="http://schemas.microsoft.com/office/drawing/2015/9/8/chartex" xmlns:cx2="http://schemas.microsoft.com/office/drawing/2015/10/21/chartex" xmlns:cx3="http://schemas.microsoft.com/office/drawing/2016/5/9/chartex" xmlns:cx4="http://schemas.microsoft.com/office/drawing/2016/5/10/chartex" xmlns:cx5="http://schemas.microsoft.com/office/drawing/2016/5/11/chartex" xmlns:cx6="http://schemas.microsoft.com/office/drawing/2016/5/12/chartex" xmlns:cx7="http://schemas.microsoft.com/office/drawing/2016/5/13/chartex" xmlns:cx8="http://schemas.microsoft.com/office/drawing/2016/5/14/chartex" xmlns:mc="http://schemas.openxmlformats.org/markup-compatibility/2006" xmlns:aink="http://schemas.microsoft.com/office/drawing/2016/ink" xmlns:am3d="http://schemas.microsoft.com/office/drawing/2017/model3d" xmlns:o="urn:schemas-microsoft-com:office:office" xmlns:r="http://schemas.openxmlformats.org/officeDocument/2006/relationships" xmlns:m="http://schemas.openxmlformats.org/officeDocument/2006/math" xmlns:v="urn:schemas-microsoft-com:vml" xmlns:wp14="http://schemas.microsoft.com/office/word/2010/wordprocessingDrawing" xmlns:wp="http://schemas.openxmlformats.org/drawingml/2006/wordprocessingDrawing" xmlns:w10="urn:schemas-microsoft-com:office:word" xmlns:w="http://schemas.openxmlformats.org/wordprocessingml/2006/main" xmlns:w14="http://schemas.microsoft.com/office/word/2010/wordml" xmlns:w15="http://schemas.microsoft.com/office/word/2012/wordml" xmlns:w16cex="http://schemas.microsoft.com/office/word/2018/wordml/cex" xmlns:w16cid="http://schemas.microsoft.com/office/word/2016/wordml/cid" xmlns:w16="http://schemas.microsoft.com/office/word/2018/wordml" xmlns:w16sdtdh="http://schemas.microsoft.com/office/word/2020/wordml/sdtdatahash" xmlns:w16se="http://schemas.microsoft.com/office/word/2015/wordml/symex" xmlns:wpg="http://schemas.microsoft.com/office/word/2010/wordprocessingGroup" xmlns:wpi="http://schemas.microsoft.com/office/word/2010/wordprocessingInk" xmlns:wne="http://schemas.microsoft.com/office/word/2006/wordml" xmlns:wps="http://schemas.microsoft.com/office/word/2010/wordprocessingShape" mc:Ignorable="w14 w15 w16se w16cid w16 w16cex w16sdtdh wp14">
   <w:endnote w:type="separator" w:id="-1">
     <w:p>
       <w:pPr>
@@ -7788,7 +7708,7 @@
 </file>
 
 <file path=word/footer1.xml><?xml version="1.0" encoding="utf-8"?>
-<w:ftr xmlns:wpc="http://schemas.microsoft.com/office/word/2010/wordprocessingCanvas" xmlns:cx="http://schemas.microsoft.com/office/drawing/2014/chartex" xmlns:mc="http://schemas.openxmlformats.org/markup-compatibility/2006" xmlns:o="urn:schemas-microsoft-com:office:office" xmlns:r="http://schemas.openxmlformats.org/officeDocument/2006/relationships" xmlns:m="http://schemas.openxmlformats.org/officeDocument/2006/math" xmlns:v="urn:schemas-microsoft-com:vml" xmlns:wp14="http://schemas.microsoft.com/office/word/2010/wordprocessingDrawing" xmlns:wp="http://schemas.openxmlformats.org/drawingml/2006/wordprocessingDrawing" xmlns:w10="urn:schemas-microsoft-com:office:word" xmlns:w="http://schemas.openxmlformats.org/wordprocessingml/2006/main" xmlns:w14="http://schemas.microsoft.com/office/word/2010/wordml" xmlns:w15="http://schemas.microsoft.com/office/word/2012/wordml" xmlns:w16se="http://schemas.microsoft.com/office/word/2015/wordml/symex" xmlns:wpg="http://schemas.microsoft.com/office/word/2010/wordprocessingGroup" xmlns:wpi="http://schemas.microsoft.com/office/word/2010/wordprocessingInk" xmlns:wne="http://schemas.microsoft.com/office/word/2006/wordml" xmlns:wps="http://schemas.microsoft.com/office/word/2010/wordprocessingShape" mc:Ignorable="w14 w15 w16se wp14">
+<w:ftr xmlns:wpc="http://schemas.microsoft.com/office/word/2010/wordprocessingCanvas" xmlns:cx="http://schemas.microsoft.com/office/drawing/2014/chartex" xmlns:cx1="http://schemas.microsoft.com/office/drawing/2015/9/8/chartex" xmlns:cx2="http://schemas.microsoft.com/office/drawing/2015/10/21/chartex" xmlns:cx3="http://schemas.microsoft.com/office/drawing/2016/5/9/chartex" xmlns:cx4="http://schemas.microsoft.com/office/drawing/2016/5/10/chartex" xmlns:cx5="http://schemas.microsoft.com/office/drawing/2016/5/11/chartex" xmlns:cx6="http://schemas.microsoft.com/office/drawing/2016/5/12/chartex" xmlns:cx7="http://schemas.microsoft.com/office/drawing/2016/5/13/chartex" xmlns:cx8="http://schemas.microsoft.com/office/drawing/2016/5/14/chartex" xmlns:mc="http://schemas.openxmlformats.org/markup-compatibility/2006" xmlns:aink="http://schemas.microsoft.com/office/drawing/2016/ink" xmlns:am3d="http://schemas.microsoft.com/office/drawing/2017/model3d" xmlns:o="urn:schemas-microsoft-com:office:office" xmlns:r="http://schemas.openxmlformats.org/officeDocument/2006/relationships" xmlns:m="http://schemas.openxmlformats.org/officeDocument/2006/math" xmlns:v="urn:schemas-microsoft-com:vml" xmlns:wp14="http://schemas.microsoft.com/office/word/2010/wordprocessingDrawing" xmlns:wp="http://schemas.openxmlformats.org/drawingml/2006/wordprocessingDrawing" xmlns:w10="urn:schemas-microsoft-com:office:word" xmlns:w="http://schemas.openxmlformats.org/wordprocessingml/2006/main" xmlns:w14="http://schemas.microsoft.com/office/word/2010/wordml" xmlns:w15="http://schemas.microsoft.com/office/word/2012/wordml" xmlns:w16cex="http://schemas.microsoft.com/office/word/2018/wordml/cex" xmlns:w16cid="http://schemas.microsoft.com/office/word/2016/wordml/cid" xmlns:w16="http://schemas.microsoft.com/office/word/2018/wordml" xmlns:w16sdtdh="http://schemas.microsoft.com/office/word/2020/wordml/sdtdatahash" xmlns:w16se="http://schemas.microsoft.com/office/word/2015/wordml/symex" xmlns:wpg="http://schemas.microsoft.com/office/word/2010/wordprocessingGroup" xmlns:wpi="http://schemas.microsoft.com/office/word/2010/wordprocessingInk" xmlns:wne="http://schemas.microsoft.com/office/word/2006/wordml" xmlns:wps="http://schemas.microsoft.com/office/word/2010/wordprocessingShape" mc:Ignorable="w14 w15 w16se w16cid w16 w16cex w16sdtdh wp14">
   <w:sdt>
     <w:sdtPr>
       <w:id w:val="1796683338"/>
@@ -7801,7 +7721,7 @@
     <w:sdtContent>
       <w:p>
         <w:pPr>
-          <w:pStyle w:val="af1"/>
+          <w:pStyle w:val="Footer"/>
           <w:jc w:val="right"/>
         </w:pPr>
         <w:r>
@@ -7827,14 +7747,14 @@
   </w:sdt>
   <w:p>
     <w:pPr>
-      <w:pStyle w:val="af1"/>
+      <w:pStyle w:val="Footer"/>
     </w:pPr>
   </w:p>
 </w:ftr>
 </file>
 
 <file path=word/footnotes.xml><?xml version="1.0" encoding="utf-8"?>
-<w:footnotes xmlns:wpc="http://schemas.microsoft.com/office/word/2010/wordprocessingCanvas" xmlns:cx="http://schemas.microsoft.com/office/drawing/2014/chartex" xmlns:mc="http://schemas.openxmlformats.org/markup-compatibility/2006" xmlns:o="urn:schemas-microsoft-com:office:office" xmlns:r="http://schemas.openxmlformats.org/officeDocument/2006/relationships" xmlns:m="http://schemas.openxmlformats.org/officeDocument/2006/math" xmlns:v="urn:schemas-microsoft-com:vml" xmlns:wp14="http://schemas.microsoft.com/office/word/2010/wordprocessingDrawing" xmlns:wp="http://schemas.openxmlformats.org/drawingml/2006/wordprocessingDrawing" xmlns:w10="urn:schemas-microsoft-com:office:word" xmlns:w="http://schemas.openxmlformats.org/wordprocessingml/2006/main" xmlns:w14="http://schemas.microsoft.com/office/word/2010/wordml" xmlns:w15="http://schemas.microsoft.com/office/word/2012/wordml" xmlns:w16se="http://schemas.microsoft.com/office/word/2015/wordml/symex" xmlns:wpg="http://schemas.microsoft.com/office/word/2010/wordprocessingGroup" xmlns:wpi="http://schemas.microsoft.com/office/word/2010/wordprocessingInk" xmlns:wne="http://schemas.microsoft.com/office/word/2006/wordml" xmlns:wps="http://schemas.microsoft.com/office/word/2010/wordprocessingShape" mc:Ignorable="w14 w15 w16se wp14">
+<w:footnotes xmlns:wpc="http://schemas.microsoft.com/office/word/2010/wordprocessingCanvas" xmlns:cx="http://schemas.microsoft.com/office/drawing/2014/chartex" xmlns:cx1="http://schemas.microsoft.com/office/drawing/2015/9/8/chartex" xmlns:cx2="http://schemas.microsoft.com/office/drawing/2015/10/21/chartex" xmlns:cx3="http://schemas.microsoft.com/office/drawing/2016/5/9/chartex" xmlns:cx4="http://schemas.microsoft.com/office/drawing/2016/5/10/chartex" xmlns:cx5="http://schemas.microsoft.com/office/drawing/2016/5/11/chartex" xmlns:cx6="http://schemas.microsoft.com/office/drawing/2016/5/12/chartex" xmlns:cx7="http://schemas.microsoft.com/office/drawing/2016/5/13/chartex" xmlns:cx8="http://schemas.microsoft.com/office/drawing/2016/5/14/chartex" xmlns:mc="http://schemas.openxmlformats.org/markup-compatibility/2006" xmlns:aink="http://schemas.microsoft.com/office/drawing/2016/ink" xmlns:am3d="http://schemas.microsoft.com/office/drawing/2017/model3d" xmlns:o="urn:schemas-microsoft-com:office:office" xmlns:r="http://schemas.openxmlformats.org/officeDocument/2006/relationships" xmlns:m="http://schemas.openxmlformats.org/officeDocument/2006/math" xmlns:v="urn:schemas-microsoft-com:vml" xmlns:wp14="http://schemas.microsoft.com/office/word/2010/wordprocessingDrawing" xmlns:wp="http://schemas.openxmlformats.org/drawingml/2006/wordprocessingDrawing" xmlns:w10="urn:schemas-microsoft-com:office:word" xmlns:w="http://schemas.openxmlformats.org/wordprocessingml/2006/main" xmlns:w14="http://schemas.microsoft.com/office/word/2010/wordml" xmlns:w15="http://schemas.microsoft.com/office/word/2012/wordml" xmlns:w16cex="http://schemas.microsoft.com/office/word/2018/wordml/cex" xmlns:w16cid="http://schemas.microsoft.com/office/word/2016/wordml/cid" xmlns:w16="http://schemas.microsoft.com/office/word/2018/wordml" xmlns:w16sdtdh="http://schemas.microsoft.com/office/word/2020/wordml/sdtdatahash" xmlns:w16se="http://schemas.microsoft.com/office/word/2015/wordml/symex" xmlns:wpg="http://schemas.microsoft.com/office/word/2010/wordprocessingGroup" xmlns:wpi="http://schemas.microsoft.com/office/word/2010/wordprocessingInk" xmlns:wne="http://schemas.microsoft.com/office/word/2006/wordml" xmlns:wps="http://schemas.microsoft.com/office/word/2010/wordprocessingShape" mc:Ignorable="w14 w15 w16se w16cid w16 w16cex w16sdtdh wp14">
   <w:footnote w:type="separator" w:id="-1">
     <w:p>
       <w:pPr>
@@ -7859,7 +7779,7 @@
 </file>
 
 <file path=word/numbering.xml><?xml version="1.0" encoding="utf-8"?>
-<w:numbering xmlns:wpc="http://schemas.microsoft.com/office/word/2010/wordprocessingCanvas" xmlns:cx="http://schemas.microsoft.com/office/drawing/2014/chartex" xmlns:mc="http://schemas.openxmlformats.org/markup-compatibility/2006" xmlns:o="urn:schemas-microsoft-com:office:office" xmlns:r="http://schemas.openxmlformats.org/officeDocument/2006/relationships" xmlns:m="http://schemas.openxmlformats.org/officeDocument/2006/math" xmlns:v="urn:schemas-microsoft-com:vml" xmlns:wp14="http://schemas.microsoft.com/office/word/2010/wordprocessingDrawing" xmlns:wp="http://schemas.openxmlformats.org/drawingml/2006/wordprocessingDrawing" xmlns:w10="urn:schemas-microsoft-com:office:word" xmlns:w="http://schemas.openxmlformats.org/wordprocessingml/2006/main" xmlns:w14="http://schemas.microsoft.com/office/word/2010/wordml" xmlns:w15="http://schemas.microsoft.com/office/word/2012/wordml" xmlns:w16se="http://schemas.microsoft.com/office/word/2015/wordml/symex" xmlns:wpg="http://schemas.microsoft.com/office/word/2010/wordprocessingGroup" xmlns:wpi="http://schemas.microsoft.com/office/word/2010/wordprocessingInk" xmlns:wne="http://schemas.microsoft.com/office/word/2006/wordml" xmlns:wps="http://schemas.microsoft.com/office/word/2010/wordprocessingShape" mc:Ignorable="w14 w15 w16se wp14">
+<w:numbering xmlns:wpc="http://schemas.microsoft.com/office/word/2010/wordprocessingCanvas" xmlns:cx="http://schemas.microsoft.com/office/drawing/2014/chartex" xmlns:cx1="http://schemas.microsoft.com/office/drawing/2015/9/8/chartex" xmlns:cx2="http://schemas.microsoft.com/office/drawing/2015/10/21/chartex" xmlns:cx3="http://schemas.microsoft.com/office/drawing/2016/5/9/chartex" xmlns:cx4="http://schemas.microsoft.com/office/drawing/2016/5/10/chartex" xmlns:cx5="http://schemas.microsoft.com/office/drawing/2016/5/11/chartex" xmlns:cx6="http://schemas.microsoft.com/office/drawing/2016/5/12/chartex" xmlns:cx7="http://schemas.microsoft.com/office/drawing/2016/5/13/chartex" xmlns:cx8="http://schemas.microsoft.com/office/drawing/2016/5/14/chartex" xmlns:mc="http://schemas.openxmlformats.org/markup-compatibility/2006" xmlns:aink="http://schemas.microsoft.com/office/drawing/2016/ink" xmlns:am3d="http://schemas.microsoft.com/office/drawing/2017/model3d" xmlns:o="urn:schemas-microsoft-com:office:office" xmlns:r="http://schemas.openxmlformats.org/officeDocument/2006/relationships" xmlns:m="http://schemas.openxmlformats.org/officeDocument/2006/math" xmlns:v="urn:schemas-microsoft-com:vml" xmlns:wp14="http://schemas.microsoft.com/office/word/2010/wordprocessingDrawing" xmlns:wp="http://schemas.openxmlformats.org/drawingml/2006/wordprocessingDrawing" xmlns:w10="urn:schemas-microsoft-com:office:word" xmlns:w="http://schemas.openxmlformats.org/wordprocessingml/2006/main" xmlns:w14="http://schemas.microsoft.com/office/word/2010/wordml" xmlns:w15="http://schemas.microsoft.com/office/word/2012/wordml" xmlns:w16cex="http://schemas.microsoft.com/office/word/2018/wordml/cex" xmlns:w16cid="http://schemas.microsoft.com/office/word/2016/wordml/cid" xmlns:w16="http://schemas.microsoft.com/office/word/2018/wordml" xmlns:w16sdtdh="http://schemas.microsoft.com/office/word/2020/wordml/sdtdatahash" xmlns:w16se="http://schemas.microsoft.com/office/word/2015/wordml/symex" xmlns:wpg="http://schemas.microsoft.com/office/word/2010/wordprocessingGroup" xmlns:wpi="http://schemas.microsoft.com/office/word/2010/wordprocessingInk" xmlns:wne="http://schemas.microsoft.com/office/word/2006/wordml" xmlns:wps="http://schemas.microsoft.com/office/word/2010/wordprocessingShape" mc:Ignorable="w14 w15 w16se w16cid w16 w16cex w16sdtdh wp14">
   <w:abstractNum w:abstractNumId="0" w15:restartNumberingAfterBreak="0">
     <w:nsid w:val="06436CDF"/>
     <w:multiLevelType w:val="multilevel"/>
@@ -8376,7 +8296,7 @@
 </file>
 
 <file path=word/styles.xml><?xml version="1.0" encoding="utf-8"?>
-<w:styles xmlns:mc="http://schemas.openxmlformats.org/markup-compatibility/2006" xmlns:r="http://schemas.openxmlformats.org/officeDocument/2006/relationships" xmlns:w="http://schemas.openxmlformats.org/wordprocessingml/2006/main" xmlns:w14="http://schemas.microsoft.com/office/word/2010/wordml" xmlns:w15="http://schemas.microsoft.com/office/word/2012/wordml" xmlns:w16se="http://schemas.microsoft.com/office/word/2015/wordml/symex" mc:Ignorable="w14 w15 w16se">
+<w:styles xmlns:mc="http://schemas.openxmlformats.org/markup-compatibility/2006" xmlns:r="http://schemas.openxmlformats.org/officeDocument/2006/relationships" xmlns:w="http://schemas.openxmlformats.org/wordprocessingml/2006/main" xmlns:w14="http://schemas.microsoft.com/office/word/2010/wordml" xmlns:w15="http://schemas.microsoft.com/office/word/2012/wordml" xmlns:w16cex="http://schemas.microsoft.com/office/word/2018/wordml/cex" xmlns:w16cid="http://schemas.microsoft.com/office/word/2016/wordml/cid" xmlns:w16="http://schemas.microsoft.com/office/word/2018/wordml" xmlns:w16sdtdh="http://schemas.microsoft.com/office/word/2020/wordml/sdtdatahash" xmlns:w16se="http://schemas.microsoft.com/office/word/2015/wordml/symex" mc:Ignorable="w14 w15 w16se w16cid w16 w16cex w16sdtdh">
   <w:docDefaults>
     <w:rPrDefault>
       <w:rPr>
@@ -8387,7 +8307,7 @@
     </w:rPrDefault>
     <w:pPrDefault/>
   </w:docDefaults>
-  <w:latentStyles w:defLockedState="0" w:defUIPriority="99" w:defSemiHidden="0" w:defUnhideWhenUsed="0" w:defQFormat="0" w:count="371">
+  <w:latentStyles w:defLockedState="0" w:defUIPriority="99" w:defSemiHidden="0" w:defUnhideWhenUsed="0" w:defQFormat="0" w:count="376">
     <w:lsdException w:name="Normal" w:uiPriority="0" w:qFormat="1"/>
     <w:lsdException w:name="heading 1" w:uiPriority="9" w:qFormat="1"/>
     <w:lsdException w:name="heading 2" w:semiHidden="1" w:uiPriority="9" w:unhideWhenUsed="1" w:qFormat="1"/>
@@ -8493,7 +8413,6 @@
     <w:lsdException w:name="HTML Sample" w:semiHidden="1" w:unhideWhenUsed="1"/>
     <w:lsdException w:name="HTML Typewriter" w:semiHidden="1" w:unhideWhenUsed="1"/>
     <w:lsdException w:name="HTML Variable" w:semiHidden="1" w:unhideWhenUsed="1"/>
-    <w:lsdException w:name="Normal Table" w:semiHidden="1" w:unhideWhenUsed="1"/>
     <w:lsdException w:name="annotation subject" w:semiHidden="1" w:unhideWhenUsed="1"/>
     <w:lsdException w:name="No List" w:semiHidden="1" w:unhideWhenUsed="1"/>
     <w:lsdException w:name="Outline List 1" w:semiHidden="1" w:unhideWhenUsed="1"/>
@@ -8536,11 +8455,8 @@
     <w:lsdException w:name="Table Contemporary" w:semiHidden="1" w:unhideWhenUsed="1"/>
     <w:lsdException w:name="Table Elegant" w:semiHidden="1" w:unhideWhenUsed="1"/>
     <w:lsdException w:name="Table Professional" w:semiHidden="1" w:unhideWhenUsed="1"/>
-    <w:lsdException w:name="Table Subtle 1" w:semiHidden="1" w:unhideWhenUsed="1"/>
     <w:lsdException w:name="Table Subtle 2" w:semiHidden="1" w:unhideWhenUsed="1"/>
     <w:lsdException w:name="Table Web 1" w:semiHidden="1" w:unhideWhenUsed="1"/>
-    <w:lsdException w:name="Table Web 2" w:semiHidden="1" w:unhideWhenUsed="1"/>
-    <w:lsdException w:name="Table Web 3" w:semiHidden="1" w:unhideWhenUsed="1"/>
     <w:lsdException w:name="Balloon Text" w:semiHidden="1" w:unhideWhenUsed="1"/>
     <w:lsdException w:name="Table Grid" w:uiPriority="59"/>
     <w:lsdException w:name="Table Theme" w:semiHidden="1" w:unhideWhenUsed="1"/>
@@ -8759,8 +8675,13 @@
     <w:lsdException w:name="List Table 5 Dark Accent 6" w:uiPriority="50"/>
     <w:lsdException w:name="List Table 6 Colorful Accent 6" w:uiPriority="51"/>
     <w:lsdException w:name="List Table 7 Colorful Accent 6" w:uiPriority="52"/>
+    <w:lsdException w:name="Mention" w:semiHidden="1" w:unhideWhenUsed="1"/>
+    <w:lsdException w:name="Smart Hyperlink" w:semiHidden="1" w:unhideWhenUsed="1"/>
+    <w:lsdException w:name="Hashtag" w:semiHidden="1" w:unhideWhenUsed="1"/>
+    <w:lsdException w:name="Unresolved Mention" w:semiHidden="1" w:unhideWhenUsed="1"/>
+    <w:lsdException w:name="Smart Link" w:semiHidden="1" w:unhideWhenUsed="1"/>
   </w:latentStyles>
-  <w:style w:type="paragraph" w:default="1" w:styleId="a">
+  <w:style w:type="paragraph" w:default="1" w:styleId="Normal">
     <w:name w:val="Normal"/>
     <w:qFormat/>
     <w:pPr>
@@ -8770,11 +8691,11 @@
       <w:sz w:val="22"/>
     </w:rPr>
   </w:style>
-  <w:style w:type="paragraph" w:styleId="1">
+  <w:style w:type="paragraph" w:styleId="Heading1">
     <w:name w:val="heading 1"/>
-    <w:basedOn w:val="a"/>
-    <w:next w:val="a"/>
-    <w:link w:val="10"/>
+    <w:basedOn w:val="Normal"/>
+    <w:next w:val="Normal"/>
+    <w:link w:val="Heading1Char"/>
     <w:uiPriority w:val="9"/>
     <w:qFormat/>
     <w:rsid w:val="00BA6BB0"/>
@@ -8791,11 +8712,11 @@
       <w:szCs w:val="32"/>
     </w:rPr>
   </w:style>
-  <w:style w:type="paragraph" w:styleId="2">
+  <w:style w:type="paragraph" w:styleId="Heading2">
     <w:name w:val="heading 2"/>
-    <w:basedOn w:val="a"/>
-    <w:next w:val="a"/>
-    <w:link w:val="20"/>
+    <w:basedOn w:val="Normal"/>
+    <w:next w:val="Normal"/>
+    <w:link w:val="Heading2Char"/>
     <w:uiPriority w:val="9"/>
     <w:unhideWhenUsed/>
     <w:qFormat/>
@@ -8814,11 +8735,11 @@
       <w:szCs w:val="26"/>
     </w:rPr>
   </w:style>
-  <w:style w:type="paragraph" w:styleId="3">
+  <w:style w:type="paragraph" w:styleId="Heading3">
     <w:name w:val="heading 3"/>
-    <w:basedOn w:val="a"/>
-    <w:next w:val="a"/>
-    <w:link w:val="30"/>
+    <w:basedOn w:val="Normal"/>
+    <w:next w:val="Normal"/>
+    <w:link w:val="Heading3Char"/>
     <w:uiPriority w:val="9"/>
     <w:unhideWhenUsed/>
     <w:qFormat/>
@@ -8836,13 +8757,13 @@
       <w:szCs w:val="24"/>
     </w:rPr>
   </w:style>
-  <w:style w:type="character" w:default="1" w:styleId="a0">
+  <w:style w:type="character" w:default="1" w:styleId="DefaultParagraphFont">
     <w:name w:val="Default Paragraph Font"/>
     <w:uiPriority w:val="1"/>
     <w:semiHidden/>
     <w:unhideWhenUsed/>
   </w:style>
-  <w:style w:type="table" w:default="1" w:styleId="a1">
+  <w:style w:type="table" w:default="1" w:styleId="TableNormal">
     <w:name w:val="Normal Table"/>
     <w:uiPriority w:val="99"/>
     <w:semiHidden/>
@@ -8857,35 +8778,35 @@
       </w:tblCellMar>
     </w:tblPr>
   </w:style>
-  <w:style w:type="numbering" w:default="1" w:styleId="a2">
+  <w:style w:type="numbering" w:default="1" w:styleId="NoList">
     <w:name w:val="No List"/>
     <w:uiPriority w:val="99"/>
     <w:semiHidden/>
     <w:unhideWhenUsed/>
   </w:style>
-  <w:style w:type="character" w:customStyle="1" w:styleId="a3">
+  <w:style w:type="character" w:customStyle="1" w:styleId="a">
     <w:name w:val="Верхний колонтитул Знак"/>
-    <w:basedOn w:val="a0"/>
+    <w:basedOn w:val="DefaultParagraphFont"/>
     <w:uiPriority w:val="99"/>
     <w:qFormat/>
     <w:rsid w:val="005D5B85"/>
   </w:style>
-  <w:style w:type="character" w:customStyle="1" w:styleId="a4">
+  <w:style w:type="character" w:customStyle="1" w:styleId="a0">
     <w:name w:val="Нижний колонтитул Знак"/>
-    <w:basedOn w:val="a0"/>
+    <w:basedOn w:val="DefaultParagraphFont"/>
     <w:uiPriority w:val="99"/>
     <w:qFormat/>
     <w:rsid w:val="005D5B85"/>
   </w:style>
   <w:style w:type="character" w:customStyle="1" w:styleId="apple-converted-space">
     <w:name w:val="apple-converted-space"/>
-    <w:basedOn w:val="a0"/>
+    <w:basedOn w:val="DefaultParagraphFont"/>
     <w:qFormat/>
     <w:rsid w:val="003B638D"/>
   </w:style>
-  <w:style w:type="character" w:customStyle="1" w:styleId="a5">
+  <w:style w:type="character" w:customStyle="1" w:styleId="a1">
     <w:name w:val="Текст выноски Знак"/>
-    <w:basedOn w:val="a0"/>
+    <w:basedOn w:val="DefaultParagraphFont"/>
     <w:uiPriority w:val="99"/>
     <w:semiHidden/>
     <w:qFormat/>
@@ -8898,8 +8819,7 @@
   </w:style>
   <w:style w:type="character" w:customStyle="1" w:styleId="HTML">
     <w:name w:val="Стандартный HTML Знак"/>
-    <w:basedOn w:val="a0"/>
-    <w:link w:val="HTML"/>
+    <w:basedOn w:val="DefaultParagraphFont"/>
     <w:uiPriority w:val="99"/>
     <w:semiHidden/>
     <w:qFormat/>
@@ -8913,25 +8833,25 @@
   </w:style>
   <w:style w:type="character" w:customStyle="1" w:styleId="pun">
     <w:name w:val="pun"/>
-    <w:basedOn w:val="a0"/>
+    <w:basedOn w:val="DefaultParagraphFont"/>
     <w:qFormat/>
     <w:rsid w:val="00BF39A1"/>
   </w:style>
   <w:style w:type="character" w:customStyle="1" w:styleId="pln">
     <w:name w:val="pln"/>
-    <w:basedOn w:val="a0"/>
+    <w:basedOn w:val="DefaultParagraphFont"/>
     <w:qFormat/>
     <w:rsid w:val="00BF39A1"/>
   </w:style>
   <w:style w:type="character" w:customStyle="1" w:styleId="str">
     <w:name w:val="str"/>
-    <w:basedOn w:val="a0"/>
+    <w:basedOn w:val="DefaultParagraphFont"/>
     <w:qFormat/>
     <w:rsid w:val="00BF39A1"/>
   </w:style>
   <w:style w:type="character" w:customStyle="1" w:styleId="-">
     <w:name w:val="Интернет-ссылка"/>
-    <w:basedOn w:val="a0"/>
+    <w:basedOn w:val="DefaultParagraphFont"/>
     <w:uiPriority w:val="99"/>
     <w:unhideWhenUsed/>
     <w:rsid w:val="00BA6BB0"/>
@@ -8940,9 +8860,9 @@
       <w:u w:val="single"/>
     </w:rPr>
   </w:style>
-  <w:style w:type="character" w:customStyle="1" w:styleId="UnresolvedMention">
-    <w:name w:val="Unresolved Mention"/>
-    <w:basedOn w:val="a0"/>
+  <w:style w:type="character" w:customStyle="1" w:styleId="UnresolvedMention1">
+    <w:name w:val="Unresolved Mention1"/>
+    <w:basedOn w:val="DefaultParagraphFont"/>
     <w:uiPriority w:val="99"/>
     <w:semiHidden/>
     <w:unhideWhenUsed/>
@@ -8953,10 +8873,10 @@
       <w:shd w:val="clear" w:color="auto" w:fill="E1DFDD"/>
     </w:rPr>
   </w:style>
-  <w:style w:type="character" w:customStyle="1" w:styleId="10">
-    <w:name w:val="Заголовок 1 Знак"/>
-    <w:basedOn w:val="a0"/>
-    <w:link w:val="1"/>
+  <w:style w:type="character" w:customStyle="1" w:styleId="Heading1Char">
+    <w:name w:val="Heading 1 Char"/>
+    <w:basedOn w:val="DefaultParagraphFont"/>
+    <w:link w:val="Heading1"/>
     <w:uiPriority w:val="9"/>
     <w:qFormat/>
     <w:rsid w:val="00BA6BB0"/>
@@ -8967,10 +8887,10 @@
       <w:szCs w:val="32"/>
     </w:rPr>
   </w:style>
-  <w:style w:type="character" w:customStyle="1" w:styleId="20">
-    <w:name w:val="Заголовок 2 Знак"/>
-    <w:basedOn w:val="a0"/>
-    <w:link w:val="2"/>
+  <w:style w:type="character" w:customStyle="1" w:styleId="Heading2Char">
+    <w:name w:val="Heading 2 Char"/>
+    <w:basedOn w:val="DefaultParagraphFont"/>
+    <w:link w:val="Heading2"/>
     <w:uiPriority w:val="9"/>
     <w:qFormat/>
     <w:rsid w:val="006361E4"/>
@@ -8982,9 +8902,9 @@
       <w:szCs w:val="26"/>
     </w:rPr>
   </w:style>
-  <w:style w:type="character" w:styleId="a6">
+  <w:style w:type="character" w:styleId="PlaceholderText">
     <w:name w:val="Placeholder Text"/>
-    <w:basedOn w:val="a0"/>
+    <w:basedOn w:val="DefaultParagraphFont"/>
     <w:uiPriority w:val="99"/>
     <w:semiHidden/>
     <w:qFormat/>
@@ -8993,9 +8913,9 @@
       <w:color w:val="808080"/>
     </w:rPr>
   </w:style>
-  <w:style w:type="character" w:customStyle="1" w:styleId="a7">
+  <w:style w:type="character" w:customStyle="1" w:styleId="a2">
     <w:name w:val="Выделенная цитата Знак"/>
-    <w:basedOn w:val="a0"/>
+    <w:basedOn w:val="DefaultParagraphFont"/>
     <w:uiPriority w:val="30"/>
     <w:qFormat/>
     <w:rsid w:val="00E469B4"/>
@@ -9007,7 +8927,7 @@
   </w:style>
   <w:style w:type="character" w:customStyle="1" w:styleId="fontstyle01">
     <w:name w:val="fontstyle01"/>
-    <w:basedOn w:val="a0"/>
+    <w:basedOn w:val="DefaultParagraphFont"/>
     <w:qFormat/>
     <w:rsid w:val="00B25AB4"/>
     <w:rPr>
@@ -9021,7 +8941,7 @@
       <w:szCs w:val="20"/>
     </w:rPr>
   </w:style>
-  <w:style w:type="character" w:customStyle="1" w:styleId="a8">
+  <w:style w:type="character" w:customStyle="1" w:styleId="a3">
     <w:name w:val="Символ нумерации"/>
     <w:qFormat/>
     <w:rPr>
@@ -9029,10 +8949,10 @@
       <w:szCs w:val="24"/>
     </w:rPr>
   </w:style>
-  <w:style w:type="paragraph" w:styleId="a9">
+  <w:style w:type="paragraph" w:styleId="Title">
     <w:name w:val="Title"/>
-    <w:basedOn w:val="a"/>
-    <w:next w:val="aa"/>
+    <w:basedOn w:val="Normal"/>
+    <w:next w:val="BodyText"/>
     <w:qFormat/>
     <w:pPr>
       <w:keepNext/>
@@ -9044,23 +8964,23 @@
       <w:szCs w:val="28"/>
     </w:rPr>
   </w:style>
-  <w:style w:type="paragraph" w:styleId="aa">
+  <w:style w:type="paragraph" w:styleId="BodyText">
     <w:name w:val="Body Text"/>
-    <w:basedOn w:val="a"/>
+    <w:basedOn w:val="Normal"/>
     <w:pPr>
       <w:spacing w:after="140"/>
     </w:pPr>
   </w:style>
-  <w:style w:type="paragraph" w:styleId="ab">
+  <w:style w:type="paragraph" w:styleId="List">
     <w:name w:val="List"/>
-    <w:basedOn w:val="aa"/>
+    <w:basedOn w:val="BodyText"/>
     <w:rPr>
       <w:rFonts w:cs="Lucida Sans"/>
     </w:rPr>
   </w:style>
-  <w:style w:type="paragraph" w:styleId="ac">
+  <w:style w:type="paragraph" w:styleId="Caption">
     <w:name w:val="caption"/>
-    <w:basedOn w:val="a"/>
+    <w:basedOn w:val="Normal"/>
     <w:qFormat/>
     <w:pPr>
       <w:suppressLineNumbers/>
@@ -9074,9 +8994,9 @@
       <w:szCs w:val="24"/>
     </w:rPr>
   </w:style>
-  <w:style w:type="paragraph" w:styleId="ad">
+  <w:style w:type="paragraph" w:styleId="IndexHeading">
     <w:name w:val="index heading"/>
-    <w:basedOn w:val="a"/>
+    <w:basedOn w:val="Normal"/>
     <w:qFormat/>
     <w:pPr>
       <w:suppressLineNumbers/>
@@ -9085,9 +9005,9 @@
       <w:rFonts w:cs="Lucida Sans"/>
     </w:rPr>
   </w:style>
-  <w:style w:type="paragraph" w:styleId="ae">
+  <w:style w:type="paragraph" w:styleId="ListParagraph">
     <w:name w:val="List Paragraph"/>
-    <w:basedOn w:val="a"/>
+    <w:basedOn w:val="Normal"/>
     <w:uiPriority w:val="34"/>
     <w:qFormat/>
     <w:rsid w:val="00833283"/>
@@ -9096,14 +9016,14 @@
       <w:contextualSpacing/>
     </w:pPr>
   </w:style>
-  <w:style w:type="paragraph" w:customStyle="1" w:styleId="af">
+  <w:style w:type="paragraph" w:customStyle="1" w:styleId="a4">
     <w:name w:val="Верхний и нижний колонтитулы"/>
-    <w:basedOn w:val="a"/>
+    <w:basedOn w:val="Normal"/>
     <w:qFormat/>
   </w:style>
-  <w:style w:type="paragraph" w:styleId="af0">
+  <w:style w:type="paragraph" w:styleId="Header">
     <w:name w:val="header"/>
-    <w:basedOn w:val="a"/>
+    <w:basedOn w:val="Normal"/>
     <w:uiPriority w:val="99"/>
     <w:unhideWhenUsed/>
     <w:rsid w:val="005D5B85"/>
@@ -9115,9 +9035,9 @@
       <w:spacing w:after="0" w:line="240" w:lineRule="auto"/>
     </w:pPr>
   </w:style>
-  <w:style w:type="paragraph" w:styleId="af1">
+  <w:style w:type="paragraph" w:styleId="Footer">
     <w:name w:val="footer"/>
-    <w:basedOn w:val="a"/>
+    <w:basedOn w:val="Normal"/>
     <w:uiPriority w:val="99"/>
     <w:unhideWhenUsed/>
     <w:rsid w:val="005D5B85"/>
@@ -9129,9 +9049,9 @@
       <w:spacing w:after="0" w:line="240" w:lineRule="auto"/>
     </w:pPr>
   </w:style>
-  <w:style w:type="paragraph" w:styleId="af2">
+  <w:style w:type="paragraph" w:styleId="BalloonText">
     <w:name w:val="Balloon Text"/>
-    <w:basedOn w:val="a"/>
+    <w:basedOn w:val="Normal"/>
     <w:uiPriority w:val="99"/>
     <w:semiHidden/>
     <w:unhideWhenUsed/>
@@ -9146,9 +9066,9 @@
       <w:szCs w:val="16"/>
     </w:rPr>
   </w:style>
-  <w:style w:type="paragraph" w:styleId="HTML0">
+  <w:style w:type="paragraph" w:styleId="HTMLPreformatted">
     <w:name w:val="HTML Preformatted"/>
-    <w:basedOn w:val="a"/>
+    <w:basedOn w:val="Normal"/>
     <w:uiPriority w:val="99"/>
     <w:semiHidden/>
     <w:unhideWhenUsed/>
@@ -9182,10 +9102,10 @@
       <w:lang w:eastAsia="ru-RU"/>
     </w:rPr>
   </w:style>
-  <w:style w:type="paragraph" w:styleId="af3">
+  <w:style w:type="paragraph" w:styleId="IntenseQuote">
     <w:name w:val="Intense Quote"/>
-    <w:basedOn w:val="a"/>
-    <w:next w:val="a"/>
+    <w:basedOn w:val="Normal"/>
+    <w:next w:val="Normal"/>
     <w:uiPriority w:val="30"/>
     <w:qFormat/>
     <w:rsid w:val="00E469B4"/>
@@ -9204,9 +9124,9 @@
       <w:color w:val="4F81BD" w:themeColor="accent1"/>
     </w:rPr>
   </w:style>
-  <w:style w:type="table" w:styleId="af4">
+  <w:style w:type="table" w:styleId="TableGrid">
     <w:name w:val="Table Grid"/>
-    <w:basedOn w:val="a1"/>
+    <w:basedOn w:val="TableNormal"/>
     <w:uiPriority w:val="59"/>
     <w:rsid w:val="00F03FB7"/>
     <w:tblPr>
@@ -9220,10 +9140,10 @@
       </w:tblBorders>
     </w:tblPr>
   </w:style>
-  <w:style w:type="character" w:customStyle="1" w:styleId="30">
-    <w:name w:val="Заголовок 3 Знак"/>
-    <w:basedOn w:val="a0"/>
-    <w:link w:val="3"/>
+  <w:style w:type="character" w:customStyle="1" w:styleId="Heading3Char">
+    <w:name w:val="Heading 3 Char"/>
+    <w:basedOn w:val="DefaultParagraphFont"/>
+    <w:link w:val="Heading3"/>
     <w:uiPriority w:val="9"/>
     <w:rsid w:val="0008524A"/>
     <w:rPr>

</xml_diff>

<commit_message>
remove tax value 10% from part 2.1 of template.docx
</commit_message>
<xml_diff>
--- a/template.docx
+++ b/template.docx
@@ -4,7 +4,7 @@
   <w:body>
     <w:p>
       <w:pPr>
-        <w:pStyle w:val="Heading1"/>
+        <w:pStyle w:val="1"/>
         <w:jc w:val="center"/>
         <w:rPr>
           <w:b/>
@@ -31,7 +31,7 @@
     </w:p>
     <w:p>
       <w:pPr>
-        <w:pStyle w:val="Heading1"/>
+        <w:pStyle w:val="1"/>
         <w:pBdr>
           <w:bottom w:val="single" w:sz="4" w:space="1" w:color="auto"/>
         </w:pBdr>
@@ -88,7 +88,7 @@
     <w:p/>
     <w:p>
       <w:pPr>
-        <w:pStyle w:val="Heading2"/>
+        <w:pStyle w:val="2"/>
         <w:numPr>
           <w:ilvl w:val="0"/>
           <w:numId w:val="1"/>
@@ -211,7 +211,7 @@
     </w:p>
     <w:p>
       <w:pPr>
-        <w:pStyle w:val="ListParagraph"/>
+        <w:pStyle w:val="ae"/>
         <w:numPr>
           <w:ilvl w:val="0"/>
           <w:numId w:val="4"/>
@@ -264,7 +264,7 @@
     </w:p>
     <w:p>
       <w:pPr>
-        <w:pStyle w:val="ListParagraph"/>
+        <w:pStyle w:val="ae"/>
         <w:numPr>
           <w:ilvl w:val="0"/>
           <w:numId w:val="4"/>
@@ -285,7 +285,7 @@
     </w:p>
     <w:p>
       <w:pPr>
-        <w:pStyle w:val="ListParagraph"/>
+        <w:pStyle w:val="ae"/>
         <w:numPr>
           <w:ilvl w:val="0"/>
           <w:numId w:val="4"/>
@@ -1103,7 +1103,7 @@
     </w:p>
     <w:p>
       <w:pPr>
-        <w:pStyle w:val="Heading2"/>
+        <w:pStyle w:val="2"/>
         <w:numPr>
           <w:ilvl w:val="0"/>
           <w:numId w:val="1"/>
@@ -1122,7 +1122,7 @@
     </w:p>
     <w:p>
       <w:pPr>
-        <w:pStyle w:val="Heading3"/>
+        <w:pStyle w:val="3"/>
         <w:ind w:firstLine="360"/>
       </w:pPr>
       <w:r>
@@ -1160,7 +1160,28 @@
           <w:sz w:val="24"/>
           <w:szCs w:val="24"/>
         </w:rPr>
-        <w:t>}} г. на брокерский счет поступил доход в виде дивидендов. С данного дохода удерживался налог по ставке 10%, поэтому требуется произвести расчет неоплаченной суммы НДФЛ (3%) в рублях. Расшифровка поступлений, сумм налога, удержанных при этих поступлениях, а также расчет суммы налога, которую нужно будет доплатить, представлены в таблице ниже:</w:t>
+        <w:t>}} г. на брокерский счет поступил доход в виде дивидендов. С данного дохода удерживался налог</w:t>
+      </w:r>
+      <w:r>
+        <w:rPr>
+          <w:sz w:val="24"/>
+          <w:szCs w:val="24"/>
+        </w:rPr>
+        <w:t xml:space="preserve"> </w:t>
+      </w:r>
+      <w:r>
+        <w:rPr>
+          <w:sz w:val="24"/>
+          <w:szCs w:val="24"/>
+        </w:rPr>
+        <w:t>в США</w:t>
+      </w:r>
+      <w:r>
+        <w:rPr>
+          <w:sz w:val="24"/>
+          <w:szCs w:val="24"/>
+        </w:rPr>
+        <w:t>, поэтому требуется произвести расчет неоплаченной суммы НДФЛ в рублях. Расшифровка поступлений, сумм налога, удержанных при этих поступлениях, а также расчет суммы налога, которую нужно будет доплатить, представлены в таблице ниже:</w:t>
       </w:r>
     </w:p>
     <w:tbl>
@@ -4756,7 +4777,7 @@
     </w:p>
     <w:p>
       <w:pPr>
-        <w:pStyle w:val="Heading3"/>
+        <w:pStyle w:val="3"/>
         <w:ind w:firstLine="360"/>
       </w:pPr>
       <w:r>
@@ -4786,7 +4807,7 @@
     </w:p>
     <w:tbl>
       <w:tblPr>
-        <w:tblStyle w:val="TableGrid"/>
+        <w:tblStyle w:val="af4"/>
         <w:tblW w:w="5000" w:type="pct"/>
         <w:tblLook w:val="04A0" w:firstRow="1" w:lastRow="0" w:firstColumn="1" w:lastColumn="0" w:noHBand="0" w:noVBand="1"/>
       </w:tblPr>
@@ -6120,7 +6141,7 @@
     </w:p>
     <w:p>
       <w:pPr>
-        <w:pStyle w:val="Heading2"/>
+        <w:pStyle w:val="2"/>
         <w:rPr>
           <w:color w:val="auto"/>
         </w:rPr>
@@ -6131,7 +6152,7 @@
     </w:p>
     <w:p>
       <w:pPr>
-        <w:pStyle w:val="Heading3"/>
+        <w:pStyle w:val="3"/>
         <w:ind w:firstLine="360"/>
       </w:pPr>
       <w:r>
@@ -6163,7 +6184,7 @@
     </w:p>
     <w:tbl>
       <w:tblPr>
-        <w:tblStyle w:val="TableGrid"/>
+        <w:tblStyle w:val="af4"/>
         <w:tblW w:w="14561" w:type="dxa"/>
         <w:tblLook w:val="04A0" w:firstRow="1" w:lastRow="0" w:firstColumn="1" w:lastColumn="0" w:noHBand="0" w:noVBand="1"/>
       </w:tblPr>
@@ -6390,42 +6411,32 @@
               <w:rPr>
                 <w:rFonts w:ascii="Calibri" w:hAnsi="Calibri"/>
                 <w:color w:val="000000"/>
-                <w:lang w:val="en-US"/>
-              </w:rPr>
-            </w:pPr>
-            <w:r>
-              <w:rPr>
-                <w:lang w:val="en-US"/>
-              </w:rPr>
+              </w:rPr>
+            </w:pPr>
+            <w:r>
               <w:t>{{</w:t>
             </w:r>
+            <w:proofErr w:type="gramStart"/>
+            <w:r>
+              <w:rPr>
+                <w:lang w:val="en-US"/>
+              </w:rPr>
+              <w:t>item</w:t>
+            </w:r>
+            <w:r>
+              <w:t>.</w:t>
+            </w:r>
+            <w:r>
+              <w:rPr>
+                <w:lang w:val="en-US"/>
+              </w:rPr>
+              <w:t>date</w:t>
+            </w:r>
+            <w:proofErr w:type="gramEnd"/>
+            <w:r>
+              <w:t>.</w:t>
+            </w:r>
             <w:proofErr w:type="spellStart"/>
-            <w:proofErr w:type="gramStart"/>
-            <w:r>
-              <w:rPr>
-                <w:lang w:val="en-US"/>
-              </w:rPr>
-              <w:t>item</w:t>
-            </w:r>
-            <w:r>
-              <w:rPr>
-                <w:lang w:val="en-US"/>
-              </w:rPr>
-              <w:t>.</w:t>
-            </w:r>
-            <w:r>
-              <w:rPr>
-                <w:lang w:val="en-US"/>
-              </w:rPr>
-              <w:t>date</w:t>
-            </w:r>
-            <w:proofErr w:type="gramEnd"/>
-            <w:r>
-              <w:rPr>
-                <w:lang w:val="en-US"/>
-              </w:rPr>
-              <w:t>.</w:t>
-            </w:r>
             <w:r>
               <w:rPr>
                 <w:lang w:val="en-US"/>
@@ -6434,12 +6445,8 @@
             </w:r>
             <w:proofErr w:type="spellEnd"/>
             <w:r>
-              <w:rPr>
-                <w:lang w:val="en-US"/>
-              </w:rPr>
               <w:t>('%</w:t>
             </w:r>
-            <w:proofErr w:type="spellStart"/>
             <w:r>
               <w:rPr>
                 <w:lang w:val="en-US"/>
@@ -6447,9 +6454,6 @@
               <w:t>d</w:t>
             </w:r>
             <w:r>
-              <w:rPr>
-                <w:lang w:val="en-US"/>
-              </w:rPr>
               <w:t>.%</w:t>
             </w:r>
             <w:r>
@@ -6459,9 +6463,6 @@
               <w:t>m</w:t>
             </w:r>
             <w:r>
-              <w:rPr>
-                <w:lang w:val="en-US"/>
-              </w:rPr>
               <w:t>.%</w:t>
             </w:r>
             <w:r>
@@ -6470,11 +6471,7 @@
               </w:rPr>
               <w:t>Y</w:t>
             </w:r>
-            <w:proofErr w:type="spellEnd"/>
-            <w:r>
-              <w:rPr>
-                <w:lang w:val="en-US"/>
-              </w:rPr>
+            <w:r>
               <w:t>')}}</w:t>
             </w:r>
           </w:p>
@@ -7069,7 +7066,7 @@
     </w:p>
     <w:p>
       <w:pPr>
-        <w:pStyle w:val="Heading3"/>
+        <w:pStyle w:val="3"/>
         <w:rPr>
           <w:b w:val="0"/>
           <w:bCs/>
@@ -7178,7 +7175,7 @@
     </w:p>
     <w:p>
       <w:pPr>
-        <w:pStyle w:val="Heading3"/>
+        <w:pStyle w:val="3"/>
         <w:ind w:firstLine="360"/>
       </w:pPr>
       <w:r>
@@ -7390,7 +7387,7 @@
     </w:p>
     <w:tbl>
       <w:tblPr>
-        <w:tblStyle w:val="TableGrid"/>
+        <w:tblStyle w:val="af4"/>
         <w:tblW w:w="0" w:type="auto"/>
         <w:tblLook w:val="04A0" w:firstRow="1" w:lastRow="0" w:firstColumn="1" w:lastColumn="0" w:noHBand="0" w:noVBand="1"/>
       </w:tblPr>
@@ -7739,42 +7736,32 @@
               <w:rPr>
                 <w:rFonts w:ascii="Calibri" w:hAnsi="Calibri"/>
                 <w:color w:val="000000"/>
-                <w:lang w:val="en-US"/>
-              </w:rPr>
-            </w:pPr>
-            <w:r>
-              <w:rPr>
-                <w:lang w:val="en-US"/>
-              </w:rPr>
+              </w:rPr>
+            </w:pPr>
+            <w:r>
               <w:t>{{</w:t>
             </w:r>
+            <w:proofErr w:type="gramStart"/>
+            <w:r>
+              <w:rPr>
+                <w:lang w:val="en-US"/>
+              </w:rPr>
+              <w:t>item</w:t>
+            </w:r>
+            <w:r>
+              <w:t>.</w:t>
+            </w:r>
+            <w:r>
+              <w:rPr>
+                <w:lang w:val="en-US"/>
+              </w:rPr>
+              <w:t>date</w:t>
+            </w:r>
+            <w:proofErr w:type="gramEnd"/>
+            <w:r>
+              <w:t>.</w:t>
+            </w:r>
             <w:proofErr w:type="spellStart"/>
-            <w:proofErr w:type="gramStart"/>
-            <w:r>
-              <w:rPr>
-                <w:lang w:val="en-US"/>
-              </w:rPr>
-              <w:t>item</w:t>
-            </w:r>
-            <w:r>
-              <w:rPr>
-                <w:lang w:val="en-US"/>
-              </w:rPr>
-              <w:t>.</w:t>
-            </w:r>
-            <w:r>
-              <w:rPr>
-                <w:lang w:val="en-US"/>
-              </w:rPr>
-              <w:t>date</w:t>
-            </w:r>
-            <w:proofErr w:type="gramEnd"/>
-            <w:r>
-              <w:rPr>
-                <w:lang w:val="en-US"/>
-              </w:rPr>
-              <w:t>.</w:t>
-            </w:r>
             <w:r>
               <w:rPr>
                 <w:lang w:val="en-US"/>
@@ -7783,12 +7770,8 @@
             </w:r>
             <w:proofErr w:type="spellEnd"/>
             <w:r>
-              <w:rPr>
-                <w:lang w:val="en-US"/>
-              </w:rPr>
               <w:t>('%</w:t>
             </w:r>
-            <w:proofErr w:type="spellStart"/>
             <w:r>
               <w:rPr>
                 <w:lang w:val="en-US"/>
@@ -7796,9 +7779,6 @@
               <w:t>d</w:t>
             </w:r>
             <w:r>
-              <w:rPr>
-                <w:lang w:val="en-US"/>
-              </w:rPr>
               <w:t>.%</w:t>
             </w:r>
             <w:r>
@@ -7808,9 +7788,6 @@
               <w:t>m</w:t>
             </w:r>
             <w:r>
-              <w:rPr>
-                <w:lang w:val="en-US"/>
-              </w:rPr>
               <w:t>.%</w:t>
             </w:r>
             <w:r>
@@ -7819,11 +7796,7 @@
               </w:rPr>
               <w:t>Y</w:t>
             </w:r>
-            <w:proofErr w:type="spellEnd"/>
-            <w:r>
-              <w:rPr>
-                <w:lang w:val="en-US"/>
-              </w:rPr>
+            <w:r>
               <w:t>')}}</w:t>
             </w:r>
           </w:p>
@@ -8462,7 +8435,7 @@
     </w:p>
     <w:p>
       <w:pPr>
-        <w:pStyle w:val="Heading3"/>
+        <w:pStyle w:val="3"/>
         <w:rPr>
           <w:b w:val="0"/>
           <w:bCs/>
@@ -8549,7 +8522,7 @@
     </w:p>
     <w:p>
       <w:pPr>
-        <w:pStyle w:val="Heading2"/>
+        <w:pStyle w:val="2"/>
         <w:numPr>
           <w:ilvl w:val="0"/>
           <w:numId w:val="1"/>
@@ -8577,7 +8550,7 @@
     </w:p>
     <w:p>
       <w:pPr>
-        <w:pStyle w:val="ListParagraph"/>
+        <w:pStyle w:val="ae"/>
         <w:numPr>
           <w:ilvl w:val="0"/>
           <w:numId w:val="3"/>
@@ -8608,7 +8581,7 @@
     </w:p>
     <w:p>
       <w:pPr>
-        <w:pStyle w:val="ListParagraph"/>
+        <w:pStyle w:val="ae"/>
         <w:numPr>
           <w:ilvl w:val="0"/>
           <w:numId w:val="3"/>
@@ -8639,7 +8612,7 @@
     </w:p>
     <w:p>
       <w:pPr>
-        <w:pStyle w:val="ListParagraph"/>
+        <w:pStyle w:val="ae"/>
         <w:numPr>
           <w:ilvl w:val="0"/>
           <w:numId w:val="3"/>
@@ -8748,7 +8721,7 @@
     <w:sdtContent>
       <w:p>
         <w:pPr>
-          <w:pStyle w:val="Footer"/>
+          <w:pStyle w:val="af1"/>
           <w:jc w:val="right"/>
         </w:pPr>
         <w:r>
@@ -8774,7 +8747,7 @@
   </w:sdt>
   <w:p>
     <w:pPr>
-      <w:pStyle w:val="Footer"/>
+      <w:pStyle w:val="af1"/>
     </w:pPr>
   </w:p>
 </w:ftr>
@@ -9440,6 +9413,7 @@
     <w:lsdException w:name="HTML Sample" w:semiHidden="1" w:unhideWhenUsed="1"/>
     <w:lsdException w:name="HTML Typewriter" w:semiHidden="1" w:unhideWhenUsed="1"/>
     <w:lsdException w:name="HTML Variable" w:semiHidden="1" w:unhideWhenUsed="1"/>
+    <w:lsdException w:name="Normal Table" w:semiHidden="1" w:unhideWhenUsed="1"/>
     <w:lsdException w:name="annotation subject" w:semiHidden="1" w:unhideWhenUsed="1"/>
     <w:lsdException w:name="No List" w:semiHidden="1" w:unhideWhenUsed="1"/>
     <w:lsdException w:name="Outline List 1" w:semiHidden="1" w:unhideWhenUsed="1"/>
@@ -9482,8 +9456,11 @@
     <w:lsdException w:name="Table Contemporary" w:semiHidden="1" w:unhideWhenUsed="1"/>
     <w:lsdException w:name="Table Elegant" w:semiHidden="1" w:unhideWhenUsed="1"/>
     <w:lsdException w:name="Table Professional" w:semiHidden="1" w:unhideWhenUsed="1"/>
+    <w:lsdException w:name="Table Subtle 1" w:semiHidden="1" w:unhideWhenUsed="1"/>
     <w:lsdException w:name="Table Subtle 2" w:semiHidden="1" w:unhideWhenUsed="1"/>
     <w:lsdException w:name="Table Web 1" w:semiHidden="1" w:unhideWhenUsed="1"/>
+    <w:lsdException w:name="Table Web 2" w:semiHidden="1" w:unhideWhenUsed="1"/>
+    <w:lsdException w:name="Table Web 3" w:semiHidden="1" w:unhideWhenUsed="1"/>
     <w:lsdException w:name="Balloon Text" w:semiHidden="1" w:unhideWhenUsed="1"/>
     <w:lsdException w:name="Table Grid" w:uiPriority="59"/>
     <w:lsdException w:name="Table Theme" w:semiHidden="1" w:unhideWhenUsed="1"/>
@@ -9708,7 +9685,7 @@
     <w:lsdException w:name="Unresolved Mention" w:semiHidden="1" w:unhideWhenUsed="1"/>
     <w:lsdException w:name="Smart Link" w:semiHidden="1" w:unhideWhenUsed="1"/>
   </w:latentStyles>
-  <w:style w:type="paragraph" w:default="1" w:styleId="Normal">
+  <w:style w:type="paragraph" w:default="1" w:styleId="a">
     <w:name w:val="Normal"/>
     <w:qFormat/>
     <w:pPr>
@@ -9718,11 +9695,11 @@
       <w:sz w:val="22"/>
     </w:rPr>
   </w:style>
-  <w:style w:type="paragraph" w:styleId="Heading1">
+  <w:style w:type="paragraph" w:styleId="1">
     <w:name w:val="heading 1"/>
-    <w:basedOn w:val="Normal"/>
-    <w:next w:val="Normal"/>
-    <w:link w:val="Heading1Char"/>
+    <w:basedOn w:val="a"/>
+    <w:next w:val="a"/>
+    <w:link w:val="10"/>
     <w:uiPriority w:val="9"/>
     <w:qFormat/>
     <w:rsid w:val="00BA6BB0"/>
@@ -9739,11 +9716,11 @@
       <w:szCs w:val="32"/>
     </w:rPr>
   </w:style>
-  <w:style w:type="paragraph" w:styleId="Heading2">
+  <w:style w:type="paragraph" w:styleId="2">
     <w:name w:val="heading 2"/>
-    <w:basedOn w:val="Normal"/>
-    <w:next w:val="Normal"/>
-    <w:link w:val="Heading2Char"/>
+    <w:basedOn w:val="a"/>
+    <w:next w:val="a"/>
+    <w:link w:val="20"/>
     <w:uiPriority w:val="9"/>
     <w:unhideWhenUsed/>
     <w:qFormat/>
@@ -9762,11 +9739,11 @@
       <w:szCs w:val="26"/>
     </w:rPr>
   </w:style>
-  <w:style w:type="paragraph" w:styleId="Heading3">
+  <w:style w:type="paragraph" w:styleId="3">
     <w:name w:val="heading 3"/>
-    <w:basedOn w:val="Normal"/>
-    <w:next w:val="Normal"/>
-    <w:link w:val="Heading3Char"/>
+    <w:basedOn w:val="a"/>
+    <w:next w:val="a"/>
+    <w:link w:val="30"/>
     <w:uiPriority w:val="9"/>
     <w:unhideWhenUsed/>
     <w:qFormat/>
@@ -9784,13 +9761,13 @@
       <w:szCs w:val="24"/>
     </w:rPr>
   </w:style>
-  <w:style w:type="character" w:default="1" w:styleId="DefaultParagraphFont">
+  <w:style w:type="character" w:default="1" w:styleId="a0">
     <w:name w:val="Default Paragraph Font"/>
     <w:uiPriority w:val="1"/>
     <w:semiHidden/>
     <w:unhideWhenUsed/>
   </w:style>
-  <w:style w:type="table" w:default="1" w:styleId="TableNormal">
+  <w:style w:type="table" w:default="1" w:styleId="a1">
     <w:name w:val="Normal Table"/>
     <w:uiPriority w:val="99"/>
     <w:semiHidden/>
@@ -9805,35 +9782,35 @@
       </w:tblCellMar>
     </w:tblPr>
   </w:style>
-  <w:style w:type="numbering" w:default="1" w:styleId="NoList">
+  <w:style w:type="numbering" w:default="1" w:styleId="a2">
     <w:name w:val="No List"/>
     <w:uiPriority w:val="99"/>
     <w:semiHidden/>
     <w:unhideWhenUsed/>
   </w:style>
-  <w:style w:type="character" w:customStyle="1" w:styleId="a">
+  <w:style w:type="character" w:customStyle="1" w:styleId="a3">
     <w:name w:val="Верхний колонтитул Знак"/>
-    <w:basedOn w:val="DefaultParagraphFont"/>
+    <w:basedOn w:val="a0"/>
     <w:uiPriority w:val="99"/>
     <w:qFormat/>
     <w:rsid w:val="005D5B85"/>
   </w:style>
-  <w:style w:type="character" w:customStyle="1" w:styleId="a0">
+  <w:style w:type="character" w:customStyle="1" w:styleId="a4">
     <w:name w:val="Нижний колонтитул Знак"/>
-    <w:basedOn w:val="DefaultParagraphFont"/>
+    <w:basedOn w:val="a0"/>
     <w:uiPriority w:val="99"/>
     <w:qFormat/>
     <w:rsid w:val="005D5B85"/>
   </w:style>
   <w:style w:type="character" w:customStyle="1" w:styleId="apple-converted-space">
     <w:name w:val="apple-converted-space"/>
-    <w:basedOn w:val="DefaultParagraphFont"/>
+    <w:basedOn w:val="a0"/>
     <w:qFormat/>
     <w:rsid w:val="003B638D"/>
   </w:style>
-  <w:style w:type="character" w:customStyle="1" w:styleId="a1">
+  <w:style w:type="character" w:customStyle="1" w:styleId="a5">
     <w:name w:val="Текст выноски Знак"/>
-    <w:basedOn w:val="DefaultParagraphFont"/>
+    <w:basedOn w:val="a0"/>
     <w:uiPriority w:val="99"/>
     <w:semiHidden/>
     <w:qFormat/>
@@ -9846,7 +9823,7 @@
   </w:style>
   <w:style w:type="character" w:customStyle="1" w:styleId="HTML">
     <w:name w:val="Стандартный HTML Знак"/>
-    <w:basedOn w:val="DefaultParagraphFont"/>
+    <w:basedOn w:val="a0"/>
     <w:uiPriority w:val="99"/>
     <w:semiHidden/>
     <w:qFormat/>
@@ -9860,25 +9837,25 @@
   </w:style>
   <w:style w:type="character" w:customStyle="1" w:styleId="pun">
     <w:name w:val="pun"/>
-    <w:basedOn w:val="DefaultParagraphFont"/>
+    <w:basedOn w:val="a0"/>
     <w:qFormat/>
     <w:rsid w:val="00BF39A1"/>
   </w:style>
   <w:style w:type="character" w:customStyle="1" w:styleId="pln">
     <w:name w:val="pln"/>
-    <w:basedOn w:val="DefaultParagraphFont"/>
+    <w:basedOn w:val="a0"/>
     <w:qFormat/>
     <w:rsid w:val="00BF39A1"/>
   </w:style>
   <w:style w:type="character" w:customStyle="1" w:styleId="str">
     <w:name w:val="str"/>
-    <w:basedOn w:val="DefaultParagraphFont"/>
+    <w:basedOn w:val="a0"/>
     <w:qFormat/>
     <w:rsid w:val="00BF39A1"/>
   </w:style>
   <w:style w:type="character" w:customStyle="1" w:styleId="-">
     <w:name w:val="Интернет-ссылка"/>
-    <w:basedOn w:val="DefaultParagraphFont"/>
+    <w:basedOn w:val="a0"/>
     <w:uiPriority w:val="99"/>
     <w:unhideWhenUsed/>
     <w:rsid w:val="00BA6BB0"/>
@@ -9889,7 +9866,7 @@
   </w:style>
   <w:style w:type="character" w:customStyle="1" w:styleId="UnresolvedMention1">
     <w:name w:val="Unresolved Mention1"/>
-    <w:basedOn w:val="DefaultParagraphFont"/>
+    <w:basedOn w:val="a0"/>
     <w:uiPriority w:val="99"/>
     <w:semiHidden/>
     <w:unhideWhenUsed/>
@@ -9900,10 +9877,10 @@
       <w:shd w:val="clear" w:color="auto" w:fill="E1DFDD"/>
     </w:rPr>
   </w:style>
-  <w:style w:type="character" w:customStyle="1" w:styleId="Heading1Char">
-    <w:name w:val="Heading 1 Char"/>
-    <w:basedOn w:val="DefaultParagraphFont"/>
-    <w:link w:val="Heading1"/>
+  <w:style w:type="character" w:customStyle="1" w:styleId="10">
+    <w:name w:val="Заголовок 1 Знак"/>
+    <w:basedOn w:val="a0"/>
+    <w:link w:val="1"/>
     <w:uiPriority w:val="9"/>
     <w:qFormat/>
     <w:rsid w:val="00BA6BB0"/>
@@ -9914,10 +9891,10 @@
       <w:szCs w:val="32"/>
     </w:rPr>
   </w:style>
-  <w:style w:type="character" w:customStyle="1" w:styleId="Heading2Char">
-    <w:name w:val="Heading 2 Char"/>
-    <w:basedOn w:val="DefaultParagraphFont"/>
-    <w:link w:val="Heading2"/>
+  <w:style w:type="character" w:customStyle="1" w:styleId="20">
+    <w:name w:val="Заголовок 2 Знак"/>
+    <w:basedOn w:val="a0"/>
+    <w:link w:val="2"/>
     <w:uiPriority w:val="9"/>
     <w:qFormat/>
     <w:rsid w:val="006361E4"/>
@@ -9929,9 +9906,9 @@
       <w:szCs w:val="26"/>
     </w:rPr>
   </w:style>
-  <w:style w:type="character" w:styleId="PlaceholderText">
+  <w:style w:type="character" w:styleId="a6">
     <w:name w:val="Placeholder Text"/>
-    <w:basedOn w:val="DefaultParagraphFont"/>
+    <w:basedOn w:val="a0"/>
     <w:uiPriority w:val="99"/>
     <w:semiHidden/>
     <w:qFormat/>
@@ -9940,9 +9917,9 @@
       <w:color w:val="808080"/>
     </w:rPr>
   </w:style>
-  <w:style w:type="character" w:customStyle="1" w:styleId="a2">
+  <w:style w:type="character" w:customStyle="1" w:styleId="a7">
     <w:name w:val="Выделенная цитата Знак"/>
-    <w:basedOn w:val="DefaultParagraphFont"/>
+    <w:basedOn w:val="a0"/>
     <w:uiPriority w:val="30"/>
     <w:qFormat/>
     <w:rsid w:val="00E469B4"/>
@@ -9954,7 +9931,7 @@
   </w:style>
   <w:style w:type="character" w:customStyle="1" w:styleId="fontstyle01">
     <w:name w:val="fontstyle01"/>
-    <w:basedOn w:val="DefaultParagraphFont"/>
+    <w:basedOn w:val="a0"/>
     <w:qFormat/>
     <w:rsid w:val="00B25AB4"/>
     <w:rPr>
@@ -9968,7 +9945,7 @@
       <w:szCs w:val="20"/>
     </w:rPr>
   </w:style>
-  <w:style w:type="character" w:customStyle="1" w:styleId="a3">
+  <w:style w:type="character" w:customStyle="1" w:styleId="a8">
     <w:name w:val="Символ нумерации"/>
     <w:qFormat/>
     <w:rPr>
@@ -9976,10 +9953,10 @@
       <w:szCs w:val="24"/>
     </w:rPr>
   </w:style>
-  <w:style w:type="paragraph" w:styleId="Title">
+  <w:style w:type="paragraph" w:styleId="a9">
     <w:name w:val="Title"/>
-    <w:basedOn w:val="Normal"/>
-    <w:next w:val="BodyText"/>
+    <w:basedOn w:val="a"/>
+    <w:next w:val="aa"/>
     <w:qFormat/>
     <w:pPr>
       <w:keepNext/>
@@ -9991,23 +9968,23 @@
       <w:szCs w:val="28"/>
     </w:rPr>
   </w:style>
-  <w:style w:type="paragraph" w:styleId="BodyText">
+  <w:style w:type="paragraph" w:styleId="aa">
     <w:name w:val="Body Text"/>
-    <w:basedOn w:val="Normal"/>
+    <w:basedOn w:val="a"/>
     <w:pPr>
       <w:spacing w:after="140"/>
     </w:pPr>
   </w:style>
-  <w:style w:type="paragraph" w:styleId="List">
+  <w:style w:type="paragraph" w:styleId="ab">
     <w:name w:val="List"/>
-    <w:basedOn w:val="BodyText"/>
+    <w:basedOn w:val="aa"/>
     <w:rPr>
       <w:rFonts w:cs="Lucida Sans"/>
     </w:rPr>
   </w:style>
-  <w:style w:type="paragraph" w:styleId="Caption">
+  <w:style w:type="paragraph" w:styleId="ac">
     <w:name w:val="caption"/>
-    <w:basedOn w:val="Normal"/>
+    <w:basedOn w:val="a"/>
     <w:qFormat/>
     <w:pPr>
       <w:suppressLineNumbers/>
@@ -10021,9 +9998,9 @@
       <w:szCs w:val="24"/>
     </w:rPr>
   </w:style>
-  <w:style w:type="paragraph" w:styleId="IndexHeading">
+  <w:style w:type="paragraph" w:styleId="ad">
     <w:name w:val="index heading"/>
-    <w:basedOn w:val="Normal"/>
+    <w:basedOn w:val="a"/>
     <w:qFormat/>
     <w:pPr>
       <w:suppressLineNumbers/>
@@ -10032,9 +10009,9 @@
       <w:rFonts w:cs="Lucida Sans"/>
     </w:rPr>
   </w:style>
-  <w:style w:type="paragraph" w:styleId="ListParagraph">
+  <w:style w:type="paragraph" w:styleId="ae">
     <w:name w:val="List Paragraph"/>
-    <w:basedOn w:val="Normal"/>
+    <w:basedOn w:val="a"/>
     <w:uiPriority w:val="34"/>
     <w:qFormat/>
     <w:rsid w:val="00833283"/>
@@ -10043,14 +10020,14 @@
       <w:contextualSpacing/>
     </w:pPr>
   </w:style>
-  <w:style w:type="paragraph" w:customStyle="1" w:styleId="a4">
+  <w:style w:type="paragraph" w:customStyle="1" w:styleId="af">
     <w:name w:val="Верхний и нижний колонтитулы"/>
-    <w:basedOn w:val="Normal"/>
+    <w:basedOn w:val="a"/>
     <w:qFormat/>
   </w:style>
-  <w:style w:type="paragraph" w:styleId="Header">
+  <w:style w:type="paragraph" w:styleId="af0">
     <w:name w:val="header"/>
-    <w:basedOn w:val="Normal"/>
+    <w:basedOn w:val="a"/>
     <w:uiPriority w:val="99"/>
     <w:unhideWhenUsed/>
     <w:rsid w:val="005D5B85"/>
@@ -10062,9 +10039,9 @@
       <w:spacing w:after="0" w:line="240" w:lineRule="auto"/>
     </w:pPr>
   </w:style>
-  <w:style w:type="paragraph" w:styleId="Footer">
+  <w:style w:type="paragraph" w:styleId="af1">
     <w:name w:val="footer"/>
-    <w:basedOn w:val="Normal"/>
+    <w:basedOn w:val="a"/>
     <w:uiPriority w:val="99"/>
     <w:unhideWhenUsed/>
     <w:rsid w:val="005D5B85"/>
@@ -10076,9 +10053,9 @@
       <w:spacing w:after="0" w:line="240" w:lineRule="auto"/>
     </w:pPr>
   </w:style>
-  <w:style w:type="paragraph" w:styleId="BalloonText">
+  <w:style w:type="paragraph" w:styleId="af2">
     <w:name w:val="Balloon Text"/>
-    <w:basedOn w:val="Normal"/>
+    <w:basedOn w:val="a"/>
     <w:uiPriority w:val="99"/>
     <w:semiHidden/>
     <w:unhideWhenUsed/>
@@ -10093,9 +10070,9 @@
       <w:szCs w:val="16"/>
     </w:rPr>
   </w:style>
-  <w:style w:type="paragraph" w:styleId="HTMLPreformatted">
+  <w:style w:type="paragraph" w:styleId="HTML0">
     <w:name w:val="HTML Preformatted"/>
-    <w:basedOn w:val="Normal"/>
+    <w:basedOn w:val="a"/>
     <w:uiPriority w:val="99"/>
     <w:semiHidden/>
     <w:unhideWhenUsed/>
@@ -10129,10 +10106,10 @@
       <w:lang w:eastAsia="ru-RU"/>
     </w:rPr>
   </w:style>
-  <w:style w:type="paragraph" w:styleId="IntenseQuote">
+  <w:style w:type="paragraph" w:styleId="af3">
     <w:name w:val="Intense Quote"/>
-    <w:basedOn w:val="Normal"/>
-    <w:next w:val="Normal"/>
+    <w:basedOn w:val="a"/>
+    <w:next w:val="a"/>
     <w:uiPriority w:val="30"/>
     <w:qFormat/>
     <w:rsid w:val="00E469B4"/>
@@ -10151,9 +10128,9 @@
       <w:color w:val="4F81BD" w:themeColor="accent1"/>
     </w:rPr>
   </w:style>
-  <w:style w:type="table" w:styleId="TableGrid">
+  <w:style w:type="table" w:styleId="af4">
     <w:name w:val="Table Grid"/>
-    <w:basedOn w:val="TableNormal"/>
+    <w:basedOn w:val="a1"/>
     <w:uiPriority w:val="59"/>
     <w:rsid w:val="00F03FB7"/>
     <w:tblPr>
@@ -10167,10 +10144,10 @@
       </w:tblBorders>
     </w:tblPr>
   </w:style>
-  <w:style w:type="character" w:customStyle="1" w:styleId="Heading3Char">
-    <w:name w:val="Heading 3 Char"/>
-    <w:basedOn w:val="DefaultParagraphFont"/>
-    <w:link w:val="Heading3"/>
+  <w:style w:type="character" w:customStyle="1" w:styleId="30">
+    <w:name w:val="Заголовок 3 Знак"/>
+    <w:basedOn w:val="a0"/>
+    <w:link w:val="3"/>
     <w:uiPriority w:val="9"/>
     <w:rsid w:val="0008524A"/>
     <w:rPr>

</xml_diff>

<commit_message>
add interest_rub_sum to template.docx
</commit_message>
<xml_diff>
--- a/template.docx
+++ b/template.docx
@@ -959,7 +959,83 @@
           <w:sz w:val="24"/>
           <w:szCs w:val="24"/>
         </w:rPr>
-        <w:t>Доходы по программе повышения доходности (см. раздел 2.4) внесены строкой</w:t>
+        <w:t>Доходы по программе повышения доходности</w:t>
+      </w:r>
+      <w:r>
+        <w:rPr>
+          <w:sz w:val="24"/>
+          <w:szCs w:val="24"/>
+        </w:rPr>
+        <w:t xml:space="preserve"> </w:t>
+      </w:r>
+      <w:r>
+        <w:rPr>
+          <w:b/>
+          <w:bCs/>
+          <w:sz w:val="24"/>
+          <w:szCs w:val="24"/>
+        </w:rPr>
+        <w:t>(</w:t>
+      </w:r>
+      <w:r>
+        <w:rPr>
+          <w:b/>
+          <w:bCs/>
+          <w:sz w:val="24"/>
+          <w:szCs w:val="24"/>
+          <w:u w:val="single"/>
+        </w:rPr>
+        <w:t>{{</w:t>
+      </w:r>
+      <w:r>
+        <w:rPr>
+          <w:lang w:val="en-US"/>
+        </w:rPr>
+        <w:t>interest</w:t>
+      </w:r>
+      <w:r>
+        <w:t>_</w:t>
+      </w:r>
+      <w:r>
+        <w:rPr>
+          <w:lang w:val="en-US"/>
+        </w:rPr>
+        <w:t>rub</w:t>
+      </w:r>
+      <w:r>
+        <w:t>_</w:t>
+      </w:r>
+      <w:r>
+        <w:rPr>
+          <w:lang w:val="en-US"/>
+        </w:rPr>
+        <w:t>sum</w:t>
+      </w:r>
+      <w:r>
+        <w:rPr>
+          <w:b/>
+          <w:bCs/>
+          <w:sz w:val="24"/>
+          <w:szCs w:val="24"/>
+          <w:u w:val="single"/>
+        </w:rPr>
+        <w:t>}}</w:t>
+      </w:r>
+      <w:r>
+        <w:rPr>
+          <w:b/>
+          <w:bCs/>
+          <w:sz w:val="24"/>
+          <w:szCs w:val="24"/>
+        </w:rPr>
+        <w:t xml:space="preserve"> руб.)</w:t>
+      </w:r>
+      <w:r>
+        <w:rPr>
+          <w:sz w:val="24"/>
+          <w:szCs w:val="24"/>
+        </w:rPr>
+        <w:t xml:space="preserve"> (см. раздел 2.4) внесены строкой</w:t>
       </w:r>
       <w:r>
         <w:rPr>

</xml_diff>